<commit_message>
DB - PostgresSQL Notes Updated
</commit_message>
<xml_diff>
--- a/src/test/resources/PostgresSql/SalesOrderCaseStudy.docx
+++ b/src/test/resources/PostgresSql/SalesOrderCaseStudy.docx
@@ -178,12 +178,14 @@
         </w:numPr>
         <w:rPr>
           <w:rFonts w:ascii="Times New Roman" w:hAnsi="Times New Roman" w:cs="Times New Roman"/>
-          <w:lang w:val="en-US"/>
-        </w:rPr>
-      </w:pPr>
-      <w:r>
-        <w:rPr>
-          <w:rFonts w:ascii="Times New Roman" w:hAnsi="Times New Roman" w:cs="Times New Roman"/>
+          <w:color w:val="002060"/>
+          <w:lang w:val="en-US"/>
+        </w:rPr>
+      </w:pPr>
+      <w:r>
+        <w:rPr>
+          <w:rFonts w:ascii="Times New Roman" w:hAnsi="Times New Roman" w:cs="Times New Roman"/>
+          <w:color w:val="002060"/>
           <w:lang w:val="en-US"/>
         </w:rPr>
         <w:t>Identify the total number of products sold.</w:t>
@@ -319,14 +321,16 @@
         </w:numPr>
         <w:rPr>
           <w:rFonts w:ascii="Times New Roman" w:hAnsi="Times New Roman" w:cs="Times New Roman"/>
-          <w:sz w:val="24"/>
-          <w:szCs w:val="24"/>
-          <w:lang w:val="en-US"/>
-        </w:rPr>
-      </w:pPr>
-      <w:r>
-        <w:rPr>
-          <w:rFonts w:ascii="Times New Roman" w:hAnsi="Times New Roman" w:cs="Times New Roman"/>
+          <w:color w:val="002060"/>
+          <w:sz w:val="24"/>
+          <w:szCs w:val="24"/>
+          <w:lang w:val="en-US"/>
+        </w:rPr>
+      </w:pPr>
+      <w:r>
+        <w:rPr>
+          <w:rFonts w:ascii="Times New Roman" w:hAnsi="Times New Roman" w:cs="Times New Roman"/>
+          <w:color w:val="002060"/>
           <w:sz w:val="24"/>
           <w:szCs w:val="24"/>
           <w:lang w:val="en-US"/>
@@ -336,6 +340,7 @@
       <w:r>
         <w:rPr>
           <w:rFonts w:ascii="Times New Roman" w:hAnsi="Times New Roman" w:cs="Times New Roman"/>
+          <w:color w:val="002060"/>
           <w:sz w:val="24"/>
           <w:szCs w:val="24"/>
           <w:lang w:val="en-US"/>
@@ -345,6 +350,7 @@
       <w:r>
         <w:rPr>
           <w:rFonts w:ascii="Times New Roman" w:hAnsi="Times New Roman" w:cs="Times New Roman"/>
+          <w:color w:val="002060"/>
           <w:sz w:val="24"/>
           <w:szCs w:val="24"/>
           <w:lang w:val="en-US"/>
@@ -406,21 +412,45 @@
     </w:p>
     <w:p>
       <w:pPr>
-        <w:rPr>
-          <w:lang w:val="en-US"/>
-        </w:rPr>
-      </w:pPr>
-      <w:r>
-        <w:rPr>
-          <w:lang w:val="en-US"/>
+        <w:ind w:firstLine="360"/>
+        <w:rPr>
+          <w:b/>
+          <w:bCs/>
+          <w:color w:val="002060"/>
+          <w:lang w:val="en-US"/>
+        </w:rPr>
+      </w:pPr>
+      <w:r>
+        <w:rPr>
+          <w:b/>
+          <w:bCs/>
+          <w:color w:val="002060"/>
+          <w:highlight w:val="yellow"/>
+          <w:lang w:val="en-US"/>
+        </w:rPr>
+        <w:t>select status from sales_order where status &lt;&gt; 'Completed';</w:t>
+      </w:r>
+      <w:r>
+        <w:rPr>
+          <w:b/>
+          <w:bCs/>
+          <w:color w:val="002060"/>
+          <w:lang w:val="en-US"/>
+        </w:rPr>
+        <w:t xml:space="preserve">       </w:t>
+      </w:r>
+    </w:p>
+    <w:p>
+      <w:pPr>
+        <w:rPr>
+          <w:lang w:val="en-US"/>
+        </w:rPr>
+      </w:pPr>
+      <w:r>
+        <w:rPr>
+          <w:noProof/>
         </w:rPr>
         <w:lastRenderedPageBreak/>
-        <w:t xml:space="preserve">       </w:t>
-      </w:r>
-      <w:r>
-        <w:rPr>
-          <w:noProof/>
-        </w:rPr>
         <w:drawing>
           <wp:inline distT="0" distB="0" distL="0" distR="0" wp14:anchorId="494A91C8" wp14:editId="6C5EA4E0">
             <wp:extent cx="5731510" cy="3222625"/>
@@ -511,6 +541,32 @@
     <w:p>
       <w:pPr>
         <w:rPr>
+          <w:rFonts w:ascii="Times New Roman" w:hAnsi="Times New Roman" w:cs="Times New Roman"/>
+          <w:b/>
+          <w:bCs/>
+          <w:color w:val="002060"/>
+          <w:sz w:val="24"/>
+          <w:szCs w:val="24"/>
+          <w:lang w:val="en-US"/>
+        </w:rPr>
+      </w:pPr>
+      <w:r>
+        <w:rPr>
+          <w:rFonts w:ascii="Times New Roman" w:hAnsi="Times New Roman" w:cs="Times New Roman"/>
+          <w:b/>
+          <w:bCs/>
+          <w:color w:val="002060"/>
+          <w:sz w:val="24"/>
+          <w:szCs w:val="24"/>
+          <w:highlight w:val="yellow"/>
+          <w:lang w:val="en-US"/>
+        </w:rPr>
+        <w:t>select status from sales_order where status != 'Completed';</w:t>
+      </w:r>
+    </w:p>
+    <w:p>
+      <w:pPr>
+        <w:rPr>
           <w:lang w:val="en-US"/>
         </w:rPr>
       </w:pPr>
@@ -595,9 +651,22 @@
     <w:p>
       <w:pPr>
         <w:rPr>
-          <w:lang w:val="en-US"/>
-        </w:rPr>
-      </w:pPr>
+          <w:b/>
+          <w:bCs/>
+          <w:color w:val="002060"/>
+          <w:lang w:val="en-US"/>
+        </w:rPr>
+      </w:pPr>
+      <w:r>
+        <w:rPr>
+          <w:b/>
+          <w:bCs/>
+          <w:color w:val="002060"/>
+          <w:highlight w:val="yellow"/>
+          <w:lang w:val="en-US"/>
+        </w:rPr>
+        <w:t>select status from sales_order where status not in ('Completed', 'completed');</w:t>
+      </w:r>
     </w:p>
     <w:p>
       <w:pPr>
@@ -698,6 +767,32 @@
       </w:pPr>
       <w:r>
         <w:rPr>
+          <w:rFonts w:ascii="Times New Roman" w:hAnsi="Times New Roman" w:cs="Times New Roman"/>
+          <w:b/>
+          <w:bCs/>
+          <w:color w:val="002060"/>
+          <w:sz w:val="24"/>
+          <w:szCs w:val="24"/>
+          <w:highlight w:val="yellow"/>
+          <w:lang w:val="en-US"/>
+        </w:rPr>
+        <w:t>select status from sales_order where lower(status) &lt;&gt; 'completed';</w:t>
+      </w:r>
+    </w:p>
+    <w:p>
+      <w:pPr>
+        <w:rPr>
+          <w:rFonts w:ascii="Times New Roman" w:hAnsi="Times New Roman" w:cs="Times New Roman"/>
+          <w:b/>
+          <w:bCs/>
+          <w:color w:val="002060"/>
+          <w:sz w:val="24"/>
+          <w:szCs w:val="24"/>
+          <w:lang w:val="en-US"/>
+        </w:rPr>
+      </w:pPr>
+      <w:r>
+        <w:rPr>
           <w:noProof/>
         </w:rPr>
         <w:drawing>
@@ -777,12 +872,26 @@
     <w:p>
       <w:pPr>
         <w:rPr>
-          <w:lang w:val="en-US"/>
-        </w:rPr>
-      </w:pPr>
-    </w:p>
-    <w:p>
-      <w:pPr>
+          <w:b/>
+          <w:bCs/>
+          <w:color w:val="002060"/>
+          <w:lang w:val="en-US"/>
+        </w:rPr>
+      </w:pPr>
+      <w:r>
+        <w:rPr>
+          <w:b/>
+          <w:bCs/>
+          <w:color w:val="002060"/>
+          <w:highlight w:val="yellow"/>
+          <w:lang w:val="en-US"/>
+        </w:rPr>
+        <w:t>select status from sales_order where upper(status) &lt;&gt; 'COMPLETED';</w:t>
+      </w:r>
+    </w:p>
+    <w:p>
+      <w:pPr>
+        <w:ind w:firstLine="360"/>
         <w:rPr>
           <w:lang w:val="en-US"/>
         </w:rPr>
@@ -831,6 +940,952 @@
     </w:p>
     <w:p>
       <w:pPr>
+        <w:rPr>
+          <w:lang w:val="en-US"/>
+        </w:rPr>
+      </w:pPr>
+    </w:p>
+    <w:p>
+      <w:pPr>
+        <w:pStyle w:val="Heading2"/>
+        <w:numPr>
+          <w:ilvl w:val="0"/>
+          <w:numId w:val="6"/>
+        </w:numPr>
+        <w:rPr>
+          <w:rFonts w:ascii="Times New Roman" w:hAnsi="Times New Roman" w:cs="Times New Roman"/>
+          <w:color w:val="002060"/>
+          <w:sz w:val="24"/>
+          <w:szCs w:val="24"/>
+          <w:lang w:val="en-US"/>
+        </w:rPr>
+      </w:pPr>
+      <w:r>
+        <w:rPr>
+          <w:rFonts w:ascii="Times New Roman" w:hAnsi="Times New Roman" w:cs="Times New Roman"/>
+          <w:color w:val="002060"/>
+          <w:sz w:val="24"/>
+          <w:szCs w:val="24"/>
+          <w:lang w:val="en-US"/>
+        </w:rPr>
+        <w:t>Display the order id, order date, and product name for all the completed orders.</w:t>
+      </w:r>
+    </w:p>
+    <w:p>
+      <w:pPr>
+        <w:ind w:left="360"/>
+        <w:rPr>
+          <w:b/>
+          <w:bCs/>
+          <w:color w:val="002060"/>
+          <w:lang w:val="en-US"/>
+        </w:rPr>
+      </w:pPr>
+      <w:r>
+        <w:rPr>
+          <w:b/>
+          <w:bCs/>
+          <w:color w:val="002060"/>
+          <w:lang w:val="en-US"/>
+        </w:rPr>
+        <w:t>Here, we have to fetch the column values from two tables, so need to use the join function. Inner Join is used here to fetch the records.</w:t>
+      </w:r>
+    </w:p>
+    <w:p>
+      <w:pPr>
+        <w:ind w:left="360"/>
+        <w:rPr>
+          <w:b/>
+          <w:bCs/>
+          <w:color w:val="002060"/>
+          <w:highlight w:val="yellow"/>
+          <w:lang w:val="en-US"/>
+        </w:rPr>
+      </w:pPr>
+      <w:r>
+        <w:rPr>
+          <w:b/>
+          <w:bCs/>
+          <w:color w:val="002060"/>
+          <w:highlight w:val="yellow"/>
+          <w:lang w:val="en-US"/>
+        </w:rPr>
+        <w:t xml:space="preserve">select </w:t>
+      </w:r>
+      <w:proofErr w:type="spellStart"/>
+      <w:r>
+        <w:rPr>
+          <w:b/>
+          <w:bCs/>
+          <w:color w:val="002060"/>
+          <w:highlight w:val="yellow"/>
+          <w:lang w:val="en-US"/>
+        </w:rPr>
+        <w:t>order_id</w:t>
+      </w:r>
+      <w:proofErr w:type="spellEnd"/>
+      <w:r>
+        <w:rPr>
+          <w:b/>
+          <w:bCs/>
+          <w:color w:val="002060"/>
+          <w:highlight w:val="yellow"/>
+          <w:lang w:val="en-US"/>
+        </w:rPr>
+        <w:t xml:space="preserve">, </w:t>
+      </w:r>
+      <w:proofErr w:type="spellStart"/>
+      <w:r>
+        <w:rPr>
+          <w:b/>
+          <w:bCs/>
+          <w:color w:val="002060"/>
+          <w:highlight w:val="yellow"/>
+          <w:lang w:val="en-US"/>
+        </w:rPr>
+        <w:t>order_date</w:t>
+      </w:r>
+      <w:proofErr w:type="spellEnd"/>
+      <w:r>
+        <w:rPr>
+          <w:b/>
+          <w:bCs/>
+          <w:color w:val="002060"/>
+          <w:highlight w:val="yellow"/>
+          <w:lang w:val="en-US"/>
+        </w:rPr>
+        <w:t>, name</w:t>
+      </w:r>
+    </w:p>
+    <w:p>
+      <w:pPr>
+        <w:ind w:left="360"/>
+        <w:rPr>
+          <w:b/>
+          <w:bCs/>
+          <w:color w:val="002060"/>
+          <w:highlight w:val="yellow"/>
+          <w:lang w:val="en-US"/>
+        </w:rPr>
+      </w:pPr>
+      <w:r>
+        <w:rPr>
+          <w:b/>
+          <w:bCs/>
+          <w:color w:val="002060"/>
+          <w:highlight w:val="yellow"/>
+          <w:lang w:val="en-US"/>
+        </w:rPr>
+        <w:t xml:space="preserve">from sales_order so inner join products p on p.id = </w:t>
+      </w:r>
+      <w:proofErr w:type="spellStart"/>
+      <w:r>
+        <w:rPr>
+          <w:b/>
+          <w:bCs/>
+          <w:color w:val="002060"/>
+          <w:highlight w:val="yellow"/>
+          <w:lang w:val="en-US"/>
+        </w:rPr>
+        <w:t>so.prod_id</w:t>
+      </w:r>
+      <w:proofErr w:type="spellEnd"/>
+      <w:r>
+        <w:rPr>
+          <w:b/>
+          <w:bCs/>
+          <w:color w:val="002060"/>
+          <w:highlight w:val="yellow"/>
+          <w:lang w:val="en-US"/>
+        </w:rPr>
+        <w:t xml:space="preserve"> </w:t>
+      </w:r>
+    </w:p>
+    <w:p>
+      <w:pPr>
+        <w:ind w:left="360"/>
+        <w:rPr>
+          <w:b/>
+          <w:bCs/>
+          <w:color w:val="002060"/>
+          <w:lang w:val="en-US"/>
+        </w:rPr>
+      </w:pPr>
+      <w:r>
+        <w:rPr>
+          <w:b/>
+          <w:bCs/>
+          <w:color w:val="002060"/>
+          <w:highlight w:val="yellow"/>
+          <w:lang w:val="en-US"/>
+        </w:rPr>
+        <w:t>where lower(</w:t>
+      </w:r>
+      <w:proofErr w:type="spellStart"/>
+      <w:r>
+        <w:rPr>
+          <w:b/>
+          <w:bCs/>
+          <w:color w:val="002060"/>
+          <w:highlight w:val="yellow"/>
+          <w:lang w:val="en-US"/>
+        </w:rPr>
+        <w:t>so.status</w:t>
+      </w:r>
+      <w:proofErr w:type="spellEnd"/>
+      <w:r>
+        <w:rPr>
+          <w:b/>
+          <w:bCs/>
+          <w:color w:val="002060"/>
+          <w:highlight w:val="yellow"/>
+          <w:lang w:val="en-US"/>
+        </w:rPr>
+        <w:t>) = 'completed';</w:t>
+      </w:r>
+    </w:p>
+    <w:p>
+      <w:pPr>
+        <w:rPr>
+          <w:b/>
+          <w:bCs/>
+          <w:lang w:val="en-US"/>
+        </w:rPr>
+      </w:pPr>
+    </w:p>
+    <w:p>
+      <w:pPr>
+        <w:ind w:left="360"/>
+        <w:rPr>
+          <w:lang w:val="en-US"/>
+        </w:rPr>
+      </w:pPr>
+      <w:r>
+        <w:rPr>
+          <w:noProof/>
+        </w:rPr>
+        <w:drawing>
+          <wp:inline distT="0" distB="0" distL="0" distR="0" wp14:anchorId="4E73A912" wp14:editId="4ACE56E6">
+            <wp:extent cx="5731510" cy="3222625"/>
+            <wp:effectExtent l="0" t="0" r="2540" b="0"/>
+            <wp:docPr id="2" name="Picture 2"/>
+            <wp:cNvGraphicFramePr>
+              <a:graphicFrameLocks xmlns:a="http://schemas.openxmlformats.org/drawingml/2006/main" noChangeAspect="1"/>
+            </wp:cNvGraphicFramePr>
+            <a:graphic xmlns:a="http://schemas.openxmlformats.org/drawingml/2006/main">
+              <a:graphicData uri="http://schemas.openxmlformats.org/drawingml/2006/picture">
+                <pic:pic xmlns:pic="http://schemas.openxmlformats.org/drawingml/2006/picture">
+                  <pic:nvPicPr>
+                    <pic:cNvPr id="1" name=""/>
+                    <pic:cNvPicPr/>
+                  </pic:nvPicPr>
+                  <pic:blipFill>
+                    <a:blip r:embed="rId11"/>
+                    <a:stretch>
+                      <a:fillRect/>
+                    </a:stretch>
+                  </pic:blipFill>
+                  <pic:spPr>
+                    <a:xfrm>
+                      <a:off x="0" y="0"/>
+                      <a:ext cx="5731510" cy="3222625"/>
+                    </a:xfrm>
+                    <a:prstGeom prst="rect">
+                      <a:avLst/>
+                    </a:prstGeom>
+                  </pic:spPr>
+                </pic:pic>
+              </a:graphicData>
+            </a:graphic>
+          </wp:inline>
+        </w:drawing>
+      </w:r>
+    </w:p>
+    <w:p>
+      <w:pPr>
+        <w:pStyle w:val="Heading2"/>
+        <w:numPr>
+          <w:ilvl w:val="0"/>
+          <w:numId w:val="6"/>
+        </w:numPr>
+        <w:rPr>
+          <w:rFonts w:ascii="Times New Roman" w:hAnsi="Times New Roman" w:cs="Times New Roman"/>
+          <w:color w:val="002060"/>
+          <w:sz w:val="24"/>
+          <w:szCs w:val="24"/>
+          <w:lang w:val="en-US"/>
+        </w:rPr>
+      </w:pPr>
+      <w:r>
+        <w:rPr>
+          <w:rFonts w:ascii="Times New Roman" w:hAnsi="Times New Roman" w:cs="Times New Roman"/>
+          <w:color w:val="002060"/>
+          <w:sz w:val="24"/>
+          <w:szCs w:val="24"/>
+          <w:lang w:val="en-US"/>
+        </w:rPr>
+        <w:lastRenderedPageBreak/>
+        <w:t>Sort the above query to show the earliest orders at the top. Also display the</w:t>
+      </w:r>
+      <w:r>
+        <w:rPr>
+          <w:rFonts w:ascii="Times New Roman" w:hAnsi="Times New Roman" w:cs="Times New Roman"/>
+          <w:color w:val="002060"/>
+          <w:sz w:val="24"/>
+          <w:szCs w:val="24"/>
+          <w:lang w:val="en-US"/>
+        </w:rPr>
+        <w:t xml:space="preserve"> </w:t>
+      </w:r>
+      <w:r>
+        <w:rPr>
+          <w:rFonts w:ascii="Times New Roman" w:hAnsi="Times New Roman" w:cs="Times New Roman"/>
+          <w:color w:val="002060"/>
+          <w:sz w:val="24"/>
+          <w:szCs w:val="24"/>
+          <w:lang w:val="en-US"/>
+        </w:rPr>
+        <w:t>customer who purchased these orders.</w:t>
+      </w:r>
+    </w:p>
+    <w:p>
+      <w:pPr>
+        <w:ind w:left="360"/>
+        <w:rPr>
+          <w:rFonts w:ascii="Times New Roman" w:hAnsi="Times New Roman" w:cs="Times New Roman"/>
+          <w:b/>
+          <w:bCs/>
+          <w:color w:val="002060"/>
+          <w:sz w:val="24"/>
+          <w:szCs w:val="24"/>
+          <w:lang w:val="en-US"/>
+        </w:rPr>
+      </w:pPr>
+      <w:r>
+        <w:rPr>
+          <w:rFonts w:ascii="Times New Roman" w:hAnsi="Times New Roman" w:cs="Times New Roman"/>
+          <w:b/>
+          <w:bCs/>
+          <w:color w:val="002060"/>
+          <w:sz w:val="24"/>
+          <w:szCs w:val="24"/>
+          <w:lang w:val="en-US"/>
+        </w:rPr>
+        <w:t>Here, we need to print the customer details too. So, we have joined the customer table along with previous join and sorted using the order by clau</w:t>
+      </w:r>
+      <w:r>
+        <w:rPr>
+          <w:rFonts w:ascii="Times New Roman" w:hAnsi="Times New Roman" w:cs="Times New Roman"/>
+          <w:b/>
+          <w:bCs/>
+          <w:color w:val="002060"/>
+          <w:sz w:val="24"/>
+          <w:szCs w:val="24"/>
+          <w:lang w:val="en-US"/>
+        </w:rPr>
+        <w:t>se.</w:t>
+      </w:r>
+    </w:p>
+    <w:p>
+      <w:pPr>
+        <w:ind w:left="360"/>
+        <w:rPr>
+          <w:rFonts w:ascii="Times New Roman" w:hAnsi="Times New Roman" w:cs="Times New Roman"/>
+          <w:b/>
+          <w:bCs/>
+          <w:color w:val="002060"/>
+          <w:sz w:val="24"/>
+          <w:szCs w:val="24"/>
+          <w:highlight w:val="yellow"/>
+          <w:lang w:val="en-US"/>
+        </w:rPr>
+      </w:pPr>
+      <w:r>
+        <w:rPr>
+          <w:rFonts w:ascii="Times New Roman" w:hAnsi="Times New Roman" w:cs="Times New Roman"/>
+          <w:b/>
+          <w:bCs/>
+          <w:color w:val="002060"/>
+          <w:sz w:val="24"/>
+          <w:szCs w:val="24"/>
+          <w:highlight w:val="yellow"/>
+          <w:lang w:val="en-US"/>
+        </w:rPr>
+        <w:t xml:space="preserve">select </w:t>
+      </w:r>
+      <w:proofErr w:type="spellStart"/>
+      <w:r>
+        <w:rPr>
+          <w:rFonts w:ascii="Times New Roman" w:hAnsi="Times New Roman" w:cs="Times New Roman"/>
+          <w:b/>
+          <w:bCs/>
+          <w:color w:val="002060"/>
+          <w:sz w:val="24"/>
+          <w:szCs w:val="24"/>
+          <w:highlight w:val="yellow"/>
+          <w:lang w:val="en-US"/>
+        </w:rPr>
+        <w:t>order_id</w:t>
+      </w:r>
+      <w:proofErr w:type="spellEnd"/>
+      <w:r>
+        <w:rPr>
+          <w:rFonts w:ascii="Times New Roman" w:hAnsi="Times New Roman" w:cs="Times New Roman"/>
+          <w:b/>
+          <w:bCs/>
+          <w:color w:val="002060"/>
+          <w:sz w:val="24"/>
+          <w:szCs w:val="24"/>
+          <w:highlight w:val="yellow"/>
+          <w:lang w:val="en-US"/>
+        </w:rPr>
+        <w:t xml:space="preserve">, </w:t>
+      </w:r>
+      <w:proofErr w:type="spellStart"/>
+      <w:r>
+        <w:rPr>
+          <w:rFonts w:ascii="Times New Roman" w:hAnsi="Times New Roman" w:cs="Times New Roman"/>
+          <w:b/>
+          <w:bCs/>
+          <w:color w:val="002060"/>
+          <w:sz w:val="24"/>
+          <w:szCs w:val="24"/>
+          <w:highlight w:val="yellow"/>
+          <w:lang w:val="en-US"/>
+        </w:rPr>
+        <w:t>order_date</w:t>
+      </w:r>
+      <w:proofErr w:type="spellEnd"/>
+      <w:r>
+        <w:rPr>
+          <w:rFonts w:ascii="Times New Roman" w:hAnsi="Times New Roman" w:cs="Times New Roman"/>
+          <w:b/>
+          <w:bCs/>
+          <w:color w:val="002060"/>
+          <w:sz w:val="24"/>
+          <w:szCs w:val="24"/>
+          <w:highlight w:val="yellow"/>
+          <w:lang w:val="en-US"/>
+        </w:rPr>
+        <w:t>, p.name, c.name</w:t>
+      </w:r>
+    </w:p>
+    <w:p>
+      <w:pPr>
+        <w:ind w:left="360"/>
+        <w:rPr>
+          <w:rFonts w:ascii="Times New Roman" w:hAnsi="Times New Roman" w:cs="Times New Roman"/>
+          <w:b/>
+          <w:bCs/>
+          <w:color w:val="002060"/>
+          <w:sz w:val="24"/>
+          <w:szCs w:val="24"/>
+          <w:highlight w:val="yellow"/>
+          <w:lang w:val="en-US"/>
+        </w:rPr>
+      </w:pPr>
+      <w:r>
+        <w:rPr>
+          <w:rFonts w:ascii="Times New Roman" w:hAnsi="Times New Roman" w:cs="Times New Roman"/>
+          <w:b/>
+          <w:bCs/>
+          <w:color w:val="002060"/>
+          <w:sz w:val="24"/>
+          <w:szCs w:val="24"/>
+          <w:highlight w:val="yellow"/>
+          <w:lang w:val="en-US"/>
+        </w:rPr>
+        <w:t xml:space="preserve">from sales_order so </w:t>
+      </w:r>
+    </w:p>
+    <w:p>
+      <w:pPr>
+        <w:ind w:left="360"/>
+        <w:rPr>
+          <w:rFonts w:ascii="Times New Roman" w:hAnsi="Times New Roman" w:cs="Times New Roman"/>
+          <w:b/>
+          <w:bCs/>
+          <w:color w:val="002060"/>
+          <w:sz w:val="24"/>
+          <w:szCs w:val="24"/>
+          <w:highlight w:val="yellow"/>
+          <w:lang w:val="en-US"/>
+        </w:rPr>
+      </w:pPr>
+      <w:r>
+        <w:rPr>
+          <w:rFonts w:ascii="Times New Roman" w:hAnsi="Times New Roman" w:cs="Times New Roman"/>
+          <w:b/>
+          <w:bCs/>
+          <w:color w:val="002060"/>
+          <w:sz w:val="24"/>
+          <w:szCs w:val="24"/>
+          <w:highlight w:val="yellow"/>
+          <w:lang w:val="en-US"/>
+        </w:rPr>
+        <w:t xml:space="preserve">inner join products p on p.id = </w:t>
+      </w:r>
+      <w:proofErr w:type="spellStart"/>
+      <w:r>
+        <w:rPr>
+          <w:rFonts w:ascii="Times New Roman" w:hAnsi="Times New Roman" w:cs="Times New Roman"/>
+          <w:b/>
+          <w:bCs/>
+          <w:color w:val="002060"/>
+          <w:sz w:val="24"/>
+          <w:szCs w:val="24"/>
+          <w:highlight w:val="yellow"/>
+          <w:lang w:val="en-US"/>
+        </w:rPr>
+        <w:t>so.prod_id</w:t>
+      </w:r>
+      <w:proofErr w:type="spellEnd"/>
+      <w:r>
+        <w:rPr>
+          <w:rFonts w:ascii="Times New Roman" w:hAnsi="Times New Roman" w:cs="Times New Roman"/>
+          <w:b/>
+          <w:bCs/>
+          <w:color w:val="002060"/>
+          <w:sz w:val="24"/>
+          <w:szCs w:val="24"/>
+          <w:highlight w:val="yellow"/>
+          <w:lang w:val="en-US"/>
+        </w:rPr>
+        <w:t xml:space="preserve"> </w:t>
+      </w:r>
+    </w:p>
+    <w:p>
+      <w:pPr>
+        <w:ind w:left="360"/>
+        <w:rPr>
+          <w:rFonts w:ascii="Times New Roman" w:hAnsi="Times New Roman" w:cs="Times New Roman"/>
+          <w:b/>
+          <w:bCs/>
+          <w:color w:val="002060"/>
+          <w:sz w:val="24"/>
+          <w:szCs w:val="24"/>
+          <w:highlight w:val="yellow"/>
+          <w:lang w:val="en-US"/>
+        </w:rPr>
+      </w:pPr>
+      <w:r>
+        <w:rPr>
+          <w:rFonts w:ascii="Times New Roman" w:hAnsi="Times New Roman" w:cs="Times New Roman"/>
+          <w:b/>
+          <w:bCs/>
+          <w:color w:val="002060"/>
+          <w:sz w:val="24"/>
+          <w:szCs w:val="24"/>
+          <w:highlight w:val="yellow"/>
+          <w:lang w:val="en-US"/>
+        </w:rPr>
+        <w:t xml:space="preserve">inner join customers c on </w:t>
+      </w:r>
+      <w:proofErr w:type="spellStart"/>
+      <w:r>
+        <w:rPr>
+          <w:rFonts w:ascii="Times New Roman" w:hAnsi="Times New Roman" w:cs="Times New Roman"/>
+          <w:b/>
+          <w:bCs/>
+          <w:color w:val="002060"/>
+          <w:sz w:val="24"/>
+          <w:szCs w:val="24"/>
+          <w:highlight w:val="yellow"/>
+          <w:lang w:val="en-US"/>
+        </w:rPr>
+        <w:t>so.customer_id</w:t>
+      </w:r>
+      <w:proofErr w:type="spellEnd"/>
+      <w:r>
+        <w:rPr>
+          <w:rFonts w:ascii="Times New Roman" w:hAnsi="Times New Roman" w:cs="Times New Roman"/>
+          <w:b/>
+          <w:bCs/>
+          <w:color w:val="002060"/>
+          <w:sz w:val="24"/>
+          <w:szCs w:val="24"/>
+          <w:highlight w:val="yellow"/>
+          <w:lang w:val="en-US"/>
+        </w:rPr>
+        <w:t xml:space="preserve"> = c.id</w:t>
+      </w:r>
+    </w:p>
+    <w:p>
+      <w:pPr>
+        <w:ind w:left="360"/>
+        <w:rPr>
+          <w:rFonts w:ascii="Times New Roman" w:hAnsi="Times New Roman" w:cs="Times New Roman"/>
+          <w:b/>
+          <w:bCs/>
+          <w:color w:val="002060"/>
+          <w:sz w:val="24"/>
+          <w:szCs w:val="24"/>
+          <w:highlight w:val="yellow"/>
+          <w:lang w:val="en-US"/>
+        </w:rPr>
+      </w:pPr>
+      <w:r>
+        <w:rPr>
+          <w:rFonts w:ascii="Times New Roman" w:hAnsi="Times New Roman" w:cs="Times New Roman"/>
+          <w:b/>
+          <w:bCs/>
+          <w:color w:val="002060"/>
+          <w:sz w:val="24"/>
+          <w:szCs w:val="24"/>
+          <w:highlight w:val="yellow"/>
+          <w:lang w:val="en-US"/>
+        </w:rPr>
+        <w:t>where lower(</w:t>
+      </w:r>
+      <w:proofErr w:type="spellStart"/>
+      <w:r>
+        <w:rPr>
+          <w:rFonts w:ascii="Times New Roman" w:hAnsi="Times New Roman" w:cs="Times New Roman"/>
+          <w:b/>
+          <w:bCs/>
+          <w:color w:val="002060"/>
+          <w:sz w:val="24"/>
+          <w:szCs w:val="24"/>
+          <w:highlight w:val="yellow"/>
+          <w:lang w:val="en-US"/>
+        </w:rPr>
+        <w:t>so.status</w:t>
+      </w:r>
+      <w:proofErr w:type="spellEnd"/>
+      <w:r>
+        <w:rPr>
+          <w:rFonts w:ascii="Times New Roman" w:hAnsi="Times New Roman" w:cs="Times New Roman"/>
+          <w:b/>
+          <w:bCs/>
+          <w:color w:val="002060"/>
+          <w:sz w:val="24"/>
+          <w:szCs w:val="24"/>
+          <w:highlight w:val="yellow"/>
+          <w:lang w:val="en-US"/>
+        </w:rPr>
+        <w:t>) = 'completed'</w:t>
+      </w:r>
+    </w:p>
+    <w:p>
+      <w:pPr>
+        <w:ind w:left="360"/>
+        <w:rPr>
+          <w:rFonts w:ascii="Times New Roman" w:hAnsi="Times New Roman" w:cs="Times New Roman"/>
+          <w:b/>
+          <w:bCs/>
+          <w:color w:val="002060"/>
+          <w:sz w:val="24"/>
+          <w:szCs w:val="24"/>
+          <w:lang w:val="en-US"/>
+        </w:rPr>
+      </w:pPr>
+      <w:r>
+        <w:rPr>
+          <w:rFonts w:ascii="Times New Roman" w:hAnsi="Times New Roman" w:cs="Times New Roman"/>
+          <w:b/>
+          <w:bCs/>
+          <w:color w:val="002060"/>
+          <w:sz w:val="24"/>
+          <w:szCs w:val="24"/>
+          <w:highlight w:val="yellow"/>
+          <w:lang w:val="en-US"/>
+        </w:rPr>
+        <w:t xml:space="preserve">order by </w:t>
+      </w:r>
+      <w:proofErr w:type="spellStart"/>
+      <w:r>
+        <w:rPr>
+          <w:rFonts w:ascii="Times New Roman" w:hAnsi="Times New Roman" w:cs="Times New Roman"/>
+          <w:b/>
+          <w:bCs/>
+          <w:color w:val="002060"/>
+          <w:sz w:val="24"/>
+          <w:szCs w:val="24"/>
+          <w:highlight w:val="yellow"/>
+          <w:lang w:val="en-US"/>
+        </w:rPr>
+        <w:t>order_date</w:t>
+      </w:r>
+      <w:proofErr w:type="spellEnd"/>
+      <w:r>
+        <w:rPr>
+          <w:rFonts w:ascii="Times New Roman" w:hAnsi="Times New Roman" w:cs="Times New Roman"/>
+          <w:b/>
+          <w:bCs/>
+          <w:color w:val="002060"/>
+          <w:sz w:val="24"/>
+          <w:szCs w:val="24"/>
+          <w:highlight w:val="yellow"/>
+          <w:lang w:val="en-US"/>
+        </w:rPr>
+        <w:t xml:space="preserve"> </w:t>
+      </w:r>
+      <w:proofErr w:type="spellStart"/>
+      <w:r>
+        <w:rPr>
+          <w:rFonts w:ascii="Times New Roman" w:hAnsi="Times New Roman" w:cs="Times New Roman"/>
+          <w:b/>
+          <w:bCs/>
+          <w:color w:val="002060"/>
+          <w:sz w:val="24"/>
+          <w:szCs w:val="24"/>
+          <w:highlight w:val="yellow"/>
+          <w:lang w:val="en-US"/>
+        </w:rPr>
+        <w:t>asc</w:t>
+      </w:r>
+      <w:proofErr w:type="spellEnd"/>
+      <w:r>
+        <w:rPr>
+          <w:rFonts w:ascii="Times New Roman" w:hAnsi="Times New Roman" w:cs="Times New Roman"/>
+          <w:b/>
+          <w:bCs/>
+          <w:color w:val="002060"/>
+          <w:sz w:val="24"/>
+          <w:szCs w:val="24"/>
+          <w:highlight w:val="yellow"/>
+          <w:lang w:val="en-US"/>
+        </w:rPr>
+        <w:t>;</w:t>
+      </w:r>
+    </w:p>
+    <w:p>
+      <w:pPr>
+        <w:ind w:left="360"/>
+        <w:rPr>
+          <w:lang w:val="en-US"/>
+        </w:rPr>
+      </w:pPr>
+      <w:r>
+        <w:rPr>
+          <w:noProof/>
+        </w:rPr>
+        <w:t xml:space="preserve">  </w:t>
+      </w:r>
+      <w:r>
+        <w:rPr>
+          <w:noProof/>
+        </w:rPr>
+        <w:drawing>
+          <wp:inline distT="0" distB="0" distL="0" distR="0" wp14:anchorId="616E9944" wp14:editId="5894716D">
+            <wp:extent cx="5731510" cy="3222625"/>
+            <wp:effectExtent l="0" t="0" r="2540" b="0"/>
+            <wp:docPr id="3" name="Picture 3"/>
+            <wp:cNvGraphicFramePr>
+              <a:graphicFrameLocks xmlns:a="http://schemas.openxmlformats.org/drawingml/2006/main" noChangeAspect="1"/>
+            </wp:cNvGraphicFramePr>
+            <a:graphic xmlns:a="http://schemas.openxmlformats.org/drawingml/2006/main">
+              <a:graphicData uri="http://schemas.openxmlformats.org/drawingml/2006/picture">
+                <pic:pic xmlns:pic="http://schemas.openxmlformats.org/drawingml/2006/picture">
+                  <pic:nvPicPr>
+                    <pic:cNvPr id="1" name=""/>
+                    <pic:cNvPicPr/>
+                  </pic:nvPicPr>
+                  <pic:blipFill>
+                    <a:blip r:embed="rId12"/>
+                    <a:stretch>
+                      <a:fillRect/>
+                    </a:stretch>
+                  </pic:blipFill>
+                  <pic:spPr>
+                    <a:xfrm>
+                      <a:off x="0" y="0"/>
+                      <a:ext cx="5731510" cy="3222625"/>
+                    </a:xfrm>
+                    <a:prstGeom prst="rect">
+                      <a:avLst/>
+                    </a:prstGeom>
+                  </pic:spPr>
+                </pic:pic>
+              </a:graphicData>
+            </a:graphic>
+          </wp:inline>
+        </w:drawing>
+      </w:r>
+    </w:p>
+    <w:p>
+      <w:pPr>
+        <w:rPr>
+          <w:lang w:val="en-US"/>
+        </w:rPr>
+      </w:pPr>
+    </w:p>
+    <w:p>
+      <w:pPr>
+        <w:pStyle w:val="Heading2"/>
+        <w:numPr>
+          <w:ilvl w:val="0"/>
+          <w:numId w:val="6"/>
+        </w:numPr>
+        <w:rPr>
+          <w:rFonts w:ascii="Times New Roman" w:hAnsi="Times New Roman" w:cs="Times New Roman"/>
+          <w:color w:val="002060"/>
+          <w:sz w:val="24"/>
+          <w:szCs w:val="24"/>
+          <w:lang w:val="en-US"/>
+        </w:rPr>
+      </w:pPr>
+      <w:r>
+        <w:rPr>
+          <w:rFonts w:ascii="Times New Roman" w:hAnsi="Times New Roman" w:cs="Times New Roman"/>
+          <w:color w:val="002060"/>
+          <w:sz w:val="24"/>
+          <w:szCs w:val="24"/>
+          <w:lang w:val="en-US"/>
+        </w:rPr>
+        <w:t>Display the total number of orders corresponding to each delivery status.</w:t>
+      </w:r>
+    </w:p>
+    <w:p>
+      <w:pPr>
+        <w:ind w:left="360"/>
+        <w:rPr>
+          <w:rFonts w:ascii="Times New Roman" w:hAnsi="Times New Roman" w:cs="Times New Roman"/>
+          <w:b/>
+          <w:bCs/>
+          <w:color w:val="002060"/>
+          <w:sz w:val="24"/>
+          <w:szCs w:val="24"/>
+        </w:rPr>
+      </w:pPr>
+      <w:r>
+        <w:rPr>
+          <w:rFonts w:ascii="Times New Roman" w:hAnsi="Times New Roman" w:cs="Times New Roman"/>
+          <w:b/>
+          <w:bCs/>
+          <w:color w:val="002060"/>
+          <w:sz w:val="24"/>
+          <w:szCs w:val="24"/>
+        </w:rPr>
+        <w:t>We can use the group by clause to group the orders based on the status.</w:t>
+      </w:r>
+    </w:p>
+    <w:p>
+      <w:pPr>
+        <w:ind w:left="360"/>
+        <w:rPr>
+          <w:rFonts w:ascii="Times New Roman" w:hAnsi="Times New Roman" w:cs="Times New Roman"/>
+          <w:b/>
+          <w:bCs/>
+          <w:color w:val="002060"/>
+          <w:sz w:val="24"/>
+          <w:szCs w:val="24"/>
+          <w:highlight w:val="yellow"/>
+        </w:rPr>
+      </w:pPr>
+      <w:r>
+        <w:rPr>
+          <w:rFonts w:ascii="Times New Roman" w:hAnsi="Times New Roman" w:cs="Times New Roman"/>
+          <w:b/>
+          <w:bCs/>
+          <w:color w:val="002060"/>
+          <w:sz w:val="24"/>
+          <w:szCs w:val="24"/>
+          <w:highlight w:val="yellow"/>
+        </w:rPr>
+        <w:t>select status, count(*)</w:t>
+      </w:r>
+    </w:p>
+    <w:p>
+      <w:pPr>
+        <w:ind w:left="360"/>
+        <w:rPr>
+          <w:rFonts w:ascii="Times New Roman" w:hAnsi="Times New Roman" w:cs="Times New Roman"/>
+          <w:b/>
+          <w:bCs/>
+          <w:color w:val="002060"/>
+          <w:sz w:val="24"/>
+          <w:szCs w:val="24"/>
+          <w:highlight w:val="yellow"/>
+        </w:rPr>
+      </w:pPr>
+      <w:r>
+        <w:rPr>
+          <w:rFonts w:ascii="Times New Roman" w:hAnsi="Times New Roman" w:cs="Times New Roman"/>
+          <w:b/>
+          <w:bCs/>
+          <w:color w:val="002060"/>
+          <w:sz w:val="24"/>
+          <w:szCs w:val="24"/>
+          <w:highlight w:val="yellow"/>
+        </w:rPr>
+        <w:t>from sales_order</w:t>
+      </w:r>
+    </w:p>
+    <w:p>
+      <w:pPr>
+        <w:ind w:left="360"/>
+        <w:rPr>
+          <w:rFonts w:ascii="Times New Roman" w:hAnsi="Times New Roman" w:cs="Times New Roman"/>
+          <w:b/>
+          <w:bCs/>
+          <w:color w:val="002060"/>
+          <w:sz w:val="24"/>
+          <w:szCs w:val="24"/>
+        </w:rPr>
+      </w:pPr>
+      <w:r>
+        <w:rPr>
+          <w:rFonts w:ascii="Times New Roman" w:hAnsi="Times New Roman" w:cs="Times New Roman"/>
+          <w:b/>
+          <w:bCs/>
+          <w:color w:val="002060"/>
+          <w:sz w:val="24"/>
+          <w:szCs w:val="24"/>
+          <w:highlight w:val="yellow"/>
+        </w:rPr>
+        <w:t>group by status</w:t>
+      </w:r>
+    </w:p>
+    <w:p>
+      <w:pPr>
+        <w:ind w:left="360"/>
+      </w:pPr>
+      <w:r>
+        <w:rPr>
+          <w:noProof/>
+        </w:rPr>
+        <w:lastRenderedPageBreak/>
+        <w:drawing>
+          <wp:inline distT="0" distB="0" distL="0" distR="0" wp14:anchorId="18788465" wp14:editId="497B10FC">
+            <wp:extent cx="5731510" cy="3222625"/>
+            <wp:effectExtent l="0" t="0" r="2540" b="0"/>
+            <wp:docPr id="4" name="Picture 4"/>
+            <wp:cNvGraphicFramePr>
+              <a:graphicFrameLocks xmlns:a="http://schemas.openxmlformats.org/drawingml/2006/main" noChangeAspect="1"/>
+            </wp:cNvGraphicFramePr>
+            <a:graphic xmlns:a="http://schemas.openxmlformats.org/drawingml/2006/main">
+              <a:graphicData uri="http://schemas.openxmlformats.org/drawingml/2006/picture">
+                <pic:pic xmlns:pic="http://schemas.openxmlformats.org/drawingml/2006/picture">
+                  <pic:nvPicPr>
+                    <pic:cNvPr id="1" name=""/>
+                    <pic:cNvPicPr/>
+                  </pic:nvPicPr>
+                  <pic:blipFill>
+                    <a:blip r:embed="rId13"/>
+                    <a:stretch>
+                      <a:fillRect/>
+                    </a:stretch>
+                  </pic:blipFill>
+                  <pic:spPr>
+                    <a:xfrm>
+                      <a:off x="0" y="0"/>
+                      <a:ext cx="5731510" cy="3222625"/>
+                    </a:xfrm>
+                    <a:prstGeom prst="rect">
+                      <a:avLst/>
+                    </a:prstGeom>
+                  </pic:spPr>
+                </pic:pic>
+              </a:graphicData>
+            </a:graphic>
+          </wp:inline>
+        </w:drawing>
+      </w:r>
+    </w:p>
+    <w:p>
+      <w:pPr>
+        <w:ind w:left="360"/>
         <w:rPr>
           <w:lang w:val="en-US"/>
         </w:rPr>

</xml_diff>